<commit_message>
Added test for civil freeform entry.
</commit_message>
<xml_diff>
--- a/tests/resources/Templates/Driving_Privileges_Template.docx
+++ b/tests/resources/Templates/Driving_Privileges_Template.docx
@@ -2702,7 +2702,31 @@
                 <w:sz w:val="20"/>
                 <w:szCs w:val="20"/>
               </w:rPr>
-              <w:t>Judge Marianne T. Hemmeter / Judge Kyle E. Rohrer</w:t>
+              <w:t>{% if bmv_suspension is true %}</w:t>
+            </w:r>
+            <w:r>
+              <w:rPr>
+                <w:rFonts w:cstheme="minorHAnsi"/>
+                <w:sz w:val="20"/>
+                <w:szCs w:val="20"/>
+              </w:rPr>
+              <w:t>Magistrate Amanda D. Bunner{% else %}</w:t>
+            </w:r>
+            <w:r>
+              <w:rPr>
+                <w:rFonts w:cstheme="minorHAnsi"/>
+                <w:sz w:val="20"/>
+                <w:szCs w:val="20"/>
+              </w:rPr>
+              <w:t xml:space="preserve"> Judge Marianne T. Hemmeter / Judge Kyle E. Rohrer</w:t>
+            </w:r>
+            <w:r>
+              <w:rPr>
+                <w:rFonts w:cstheme="minorHAnsi"/>
+                <w:sz w:val="20"/>
+                <w:szCs w:val="20"/>
+              </w:rPr>
+              <w:t xml:space="preserve"> {% endif %}</w:t>
             </w:r>
           </w:p>
         </w:tc>
@@ -2769,7 +2793,7 @@
                   <v:imagedata r:id="rId8" o:title=""/>
                   <w10:wrap side="largest" anchorx="margin" anchory="page"/>
                 </v:shape>
-                <o:OLEObject Type="Embed" ProgID="TextArt7.Document" ShapeID="_x0000_s2062" DrawAspect="Content" ObjectID="_1729146332" r:id="rId9">
+                <o:OLEObject Type="Embed" ProgID="TextArt7.Document" ShapeID="_x0000_s2062" DrawAspect="Content" ObjectID="_1730599582" r:id="rId9">
                   <o:FieldCodes>\s \* MERGEFORMAT</o:FieldCodes>
                 </o:OLEObject>
               </w:object>

</xml_diff>